<commit_message>
updates final version project 1
</commit_message>
<xml_diff>
--- a/05_documents/1st_page.docx
+++ b/05_documents/1st_page.docx
@@ -191,7 +191,7 @@
           <w:sz w:val="32"/>
           <w:szCs w:val="32"/>
         </w:rPr>
-        <w:t xml:space="preserve">, Version </w:t>
+        <w:t xml:space="preserve">, </w:t>
       </w:r>
       <w:r>
         <w:rPr>
@@ -200,7 +200,7 @@
           <w:sz w:val="32"/>
           <w:szCs w:val="32"/>
         </w:rPr>
-        <w:t>3</w:t>
+        <w:t>Final Version</w:t>
       </w:r>
     </w:p>
     <w:p>

</xml_diff>